<commit_message>
Update Ex 01 - Código Fonte JS.docx
</commit_message>
<xml_diff>
--- a/Módulo 2/Ex 01 - Código Fonte JS.docx
+++ b/Módulo 2/Ex 01 - Código Fonte JS.docx
@@ -153,6 +153,7 @@
           <w:rFonts w:ascii="Arial" w:hAnsi="Arial" w:cs="Arial"/>
           <w:sz w:val="24"/>
           <w:szCs w:val="24"/>
+          <w:lang w:val="en-US"/>
         </w:rPr>
       </w:pPr>
       <w:r>
@@ -215,16 +216,7 @@
           <w:szCs w:val="24"/>
           <w:lang w:val="en-US"/>
         </w:rPr>
-        <w:t xml:space="preserve">: </w:t>
-      </w:r>
-      <w:r>
-        <w:rPr>
-          <w:rFonts w:ascii="Arial" w:hAnsi="Arial" w:cs="Arial"/>
-          <w:sz w:val="24"/>
-          <w:szCs w:val="24"/>
-          <w:lang w:val="en-US"/>
-        </w:rPr>
-        <w:t>&lt;body class="</w:t>
+        <w:t>: &lt;body class="</w:t>
       </w:r>
       <w:proofErr w:type="spellStart"/>
       <w:r>
@@ -344,13 +336,23 @@
         <w:t>theme</w:t>
       </w:r>
       <w:proofErr w:type="spellEnd"/>
-      <w:r>
-        <w:rPr>
-          <w:rFonts w:ascii="Arial" w:hAnsi="Arial" w:cs="Arial"/>
-          <w:sz w:val="24"/>
-          <w:szCs w:val="24"/>
-        </w:rPr>
-        <w:t xml:space="preserve">=“light” para </w:t>
+      <w:proofErr w:type="gramStart"/>
+      <w:r>
+        <w:rPr>
+          <w:rFonts w:ascii="Arial" w:hAnsi="Arial" w:cs="Arial"/>
+          <w:sz w:val="24"/>
+          <w:szCs w:val="24"/>
+        </w:rPr>
+        <w:t>=“</w:t>
+      </w:r>
+      <w:proofErr w:type="gramEnd"/>
+      <w:r>
+        <w:rPr>
+          <w:rFonts w:ascii="Arial" w:hAnsi="Arial" w:cs="Arial"/>
+          <w:sz w:val="24"/>
+          <w:szCs w:val="24"/>
+        </w:rPr>
+        <w:t xml:space="preserve">light” para </w:t>
       </w:r>
       <w:r>
         <w:rPr>
@@ -394,23 +396,31 @@
           <w:sz w:val="24"/>
           <w:szCs w:val="24"/>
         </w:rPr>
-        <w:t>”</w:t>
-      </w:r>
-      <w:r>
-        <w:rPr>
-          <w:rFonts w:ascii="Arial" w:hAnsi="Arial" w:cs="Arial"/>
-          <w:sz w:val="24"/>
-          <w:szCs w:val="24"/>
-        </w:rPr>
-        <w:t>, o tema do painel de login irá ficar</w:t>
-      </w:r>
-      <w:r>
-        <w:rPr>
-          <w:rFonts w:ascii="Arial" w:hAnsi="Arial" w:cs="Arial"/>
-          <w:sz w:val="24"/>
-          <w:szCs w:val="24"/>
-        </w:rPr>
-        <w:t xml:space="preserve"> escuro/preto. Como o site é feito puramente em JS esta manipulação do tema não foi atribuída ao CSS.</w:t>
+        <w:t>”, o tema do painel de login irá ficar</w:t>
+      </w:r>
+      <w:r>
+        <w:rPr>
+          <w:rFonts w:ascii="Arial" w:hAnsi="Arial" w:cs="Arial"/>
+          <w:sz w:val="24"/>
+          <w:szCs w:val="24"/>
+        </w:rPr>
+        <w:t xml:space="preserve"> escuro/preto. Como o site é feito puramente em JS esta manipulação do tema não </w:t>
+      </w:r>
+      <w:r>
+        <w:rPr>
+          <w:rFonts w:ascii="Arial" w:hAnsi="Arial" w:cs="Arial"/>
+          <w:sz w:val="24"/>
+          <w:szCs w:val="24"/>
+        </w:rPr>
+        <w:t>é referente</w:t>
+      </w:r>
+      <w:r>
+        <w:rPr>
+          <w:rFonts w:ascii="Arial" w:hAnsi="Arial" w:cs="Arial"/>
+          <w:sz w:val="24"/>
+          <w:szCs w:val="24"/>
+        </w:rPr>
+        <w:t xml:space="preserve"> ao CSS.</w:t>
       </w:r>
     </w:p>
     <w:p>

</xml_diff>